<commit_message>
Graph changes - Question 11
</commit_message>
<xml_diff>
--- a/Assignment_01/HW1_report.docx
+++ b/Assignment_01/HW1_report.docx
@@ -2684,23 +2684,7 @@
           <w:b/>
           <w:bCs/>
         </w:rPr>
-        <w:t xml:space="preserve"> of the t</w:t>
-      </w:r>
-      <w:r>
-        <w:rPr>
-          <w:rFonts w:cstheme="minorHAnsi"/>
-          <w:b/>
-          <w:bCs/>
-        </w:rPr>
-        <w:t>esting</w:t>
-      </w:r>
-      <w:r>
-        <w:rPr>
-          <w:rFonts w:cstheme="minorHAnsi"/>
-          <w:b/>
-          <w:bCs/>
-        </w:rPr>
-        <w:t xml:space="preserve"> set</w:t>
+        <w:t xml:space="preserve"> of the testing set</w:t>
       </w:r>
       <w:r>
         <w:rPr>
@@ -5265,10 +5249,10 @@
           <w:noProof/>
         </w:rPr>
         <w:drawing>
-          <wp:inline distT="0" distB="0" distL="0" distR="0" wp14:anchorId="2395751F" wp14:editId="7F960012">
-            <wp:extent cx="4953965" cy="3070860"/>
-            <wp:effectExtent l="0" t="0" r="0" b="2540"/>
-            <wp:docPr id="5" name="Picture 5" descr="A screenshot of a cell phone&#10;&#10;Description automatically generated"/>
+          <wp:inline distT="0" distB="0" distL="0" distR="0" wp14:anchorId="76BA3C55" wp14:editId="3581B1FC">
+            <wp:extent cx="4907665" cy="3484594"/>
+            <wp:effectExtent l="0" t="0" r="0" b="0"/>
+            <wp:docPr id="9" name="Picture 9" descr="A screenshot of a cell phone&#10;&#10;Description automatically generated"/>
             <wp:cNvGraphicFramePr>
               <a:graphicFrameLocks xmlns:a="http://schemas.openxmlformats.org/drawingml/2006/main" noChangeAspect="1"/>
             </wp:cNvGraphicFramePr>
@@ -5276,7 +5260,7 @@
               <a:graphicData uri="http://schemas.openxmlformats.org/drawingml/2006/picture">
                 <pic:pic xmlns:pic="http://schemas.openxmlformats.org/drawingml/2006/picture">
                   <pic:nvPicPr>
-                    <pic:cNvPr id="5" name="Picture 5" descr="A screenshot of a cell phone&#10;&#10;Description automatically generated"/>
+                    <pic:cNvPr id="9" name="Picture 9" descr="A screenshot of a cell phone&#10;&#10;Description automatically generated"/>
                     <pic:cNvPicPr/>
                   </pic:nvPicPr>
                   <pic:blipFill>
@@ -5294,7 +5278,7 @@
                   <pic:spPr>
                     <a:xfrm>
                       <a:off x="0" y="0"/>
-                      <a:ext cx="5000057" cy="3099432"/>
+                      <a:ext cx="4924762" cy="3496733"/>
                     </a:xfrm>
                     <a:prstGeom prst="rect">
                       <a:avLst/>
@@ -5415,6 +5399,7 @@
         <w:rPr>
           <w:rFonts w:cs="Consolas"/>
         </w:rPr>
+        <w:lastRenderedPageBreak/>
         <w:t xml:space="preserve">A) Yes, </w:t>
       </w:r>
       <w:r>
@@ -5475,7 +5460,6 @@
         <w:rPr>
           <w:rFonts w:cs="Consolas"/>
         </w:rPr>
-        <w:lastRenderedPageBreak/>
         <w:t xml:space="preserve">C) Yes, </w:t>
       </w:r>
       <w:r>
@@ -5723,7 +5707,6 @@
         <w:rPr>
           <w:rFonts w:cs="Consolas"/>
         </w:rPr>
-        <w:lastRenderedPageBreak/>
         <w:t xml:space="preserve">A) </w:t>
       </w:r>
       <w:r>
@@ -5883,9 +5866,9 @@
           <w:noProof/>
         </w:rPr>
         <w:drawing>
-          <wp:inline distT="0" distB="0" distL="0" distR="0" wp14:anchorId="7128CA35" wp14:editId="3F8F53C3">
-            <wp:extent cx="3958354" cy="3946968"/>
-            <wp:effectExtent l="0" t="0" r="4445" b="3175"/>
+          <wp:inline distT="0" distB="0" distL="0" distR="0" wp14:anchorId="7128CA35" wp14:editId="085FC9C7">
+            <wp:extent cx="3692324" cy="3681704"/>
+            <wp:effectExtent l="0" t="0" r="3810" b="1905"/>
             <wp:docPr id="8" name="Picture 8" descr="A screenshot of a cell phone&#10;&#10;Description automatically generated"/>
             <wp:cNvGraphicFramePr>
               <a:graphicFrameLocks xmlns:a="http://schemas.openxmlformats.org/drawingml/2006/main" noChangeAspect="1"/>
@@ -5912,7 +5895,7 @@
                   <pic:spPr>
                     <a:xfrm>
                       <a:off x="0" y="0"/>
-                      <a:ext cx="3975173" cy="3963739"/>
+                      <a:ext cx="3743835" cy="3733066"/>
                     </a:xfrm>
                     <a:prstGeom prst="rect">
                       <a:avLst/>
@@ -5945,7 +5928,6 @@
         <w:rPr>
           <w:rFonts w:cs="Consolas"/>
         </w:rPr>
-        <w:lastRenderedPageBreak/>
         <w:t>####################################################################################################</w:t>
       </w:r>
     </w:p>
@@ -6817,44 +6799,44 @@
           <w:sz w:val="22"/>
           <w:szCs w:val="22"/>
         </w:rPr>
+        <w:t>Parch            0</w:t>
+      </w:r>
+    </w:p>
+    <w:p>
+      <w:pPr>
+        <w:tabs>
+          <w:tab w:val="left" w:pos="560"/>
+          <w:tab w:val="left" w:pos="1120"/>
+          <w:tab w:val="left" w:pos="1680"/>
+          <w:tab w:val="left" w:pos="2240"/>
+          <w:tab w:val="left" w:pos="2800"/>
+          <w:tab w:val="left" w:pos="3360"/>
+          <w:tab w:val="left" w:pos="3920"/>
+          <w:tab w:val="left" w:pos="4480"/>
+          <w:tab w:val="left" w:pos="5040"/>
+          <w:tab w:val="left" w:pos="5600"/>
+          <w:tab w:val="left" w:pos="6160"/>
+          <w:tab w:val="left" w:pos="6720"/>
+        </w:tabs>
+        <w:autoSpaceDE w:val="0"/>
+        <w:autoSpaceDN w:val="0"/>
+        <w:adjustRightInd w:val="0"/>
+        <w:ind w:firstLine="720"/>
+        <w:rPr>
+          <w:rFonts w:ascii="Consolas" w:hAnsi="Consolas" w:cs="Consolas"/>
+          <w:color w:val="000000"/>
+          <w:sz w:val="22"/>
+          <w:szCs w:val="22"/>
+        </w:rPr>
+      </w:pPr>
+      <w:r>
+        <w:rPr>
+          <w:rFonts w:ascii="Consolas" w:hAnsi="Consolas" w:cs="Consolas"/>
+          <w:color w:val="000000"/>
+          <w:sz w:val="22"/>
+          <w:szCs w:val="22"/>
+        </w:rPr>
         <w:lastRenderedPageBreak/>
-        <w:t>Parch            0</w:t>
-      </w:r>
-    </w:p>
-    <w:p>
-      <w:pPr>
-        <w:tabs>
-          <w:tab w:val="left" w:pos="560"/>
-          <w:tab w:val="left" w:pos="1120"/>
-          <w:tab w:val="left" w:pos="1680"/>
-          <w:tab w:val="left" w:pos="2240"/>
-          <w:tab w:val="left" w:pos="2800"/>
-          <w:tab w:val="left" w:pos="3360"/>
-          <w:tab w:val="left" w:pos="3920"/>
-          <w:tab w:val="left" w:pos="4480"/>
-          <w:tab w:val="left" w:pos="5040"/>
-          <w:tab w:val="left" w:pos="5600"/>
-          <w:tab w:val="left" w:pos="6160"/>
-          <w:tab w:val="left" w:pos="6720"/>
-        </w:tabs>
-        <w:autoSpaceDE w:val="0"/>
-        <w:autoSpaceDN w:val="0"/>
-        <w:adjustRightInd w:val="0"/>
-        <w:ind w:firstLine="720"/>
-        <w:rPr>
-          <w:rFonts w:ascii="Consolas" w:hAnsi="Consolas" w:cs="Consolas"/>
-          <w:color w:val="000000"/>
-          <w:sz w:val="22"/>
-          <w:szCs w:val="22"/>
-        </w:rPr>
-      </w:pPr>
-      <w:r>
-        <w:rPr>
-          <w:rFonts w:ascii="Consolas" w:hAnsi="Consolas" w:cs="Consolas"/>
-          <w:color w:val="000000"/>
-          <w:sz w:val="22"/>
-          <w:szCs w:val="22"/>
-        </w:rPr>
         <w:t>Ticket           0</w:t>
       </w:r>
     </w:p>
@@ -7882,44 +7864,44 @@
           <w:sz w:val="22"/>
           <w:szCs w:val="22"/>
         </w:rPr>
+        <w:t>2      1</w:t>
+      </w:r>
+    </w:p>
+    <w:p>
+      <w:pPr>
+        <w:tabs>
+          <w:tab w:val="left" w:pos="560"/>
+          <w:tab w:val="left" w:pos="1120"/>
+          <w:tab w:val="left" w:pos="1680"/>
+          <w:tab w:val="left" w:pos="2240"/>
+          <w:tab w:val="left" w:pos="2800"/>
+          <w:tab w:val="left" w:pos="3360"/>
+          <w:tab w:val="left" w:pos="3920"/>
+          <w:tab w:val="left" w:pos="4480"/>
+          <w:tab w:val="left" w:pos="5040"/>
+          <w:tab w:val="left" w:pos="5600"/>
+          <w:tab w:val="left" w:pos="6160"/>
+          <w:tab w:val="left" w:pos="6720"/>
+        </w:tabs>
+        <w:autoSpaceDE w:val="0"/>
+        <w:autoSpaceDN w:val="0"/>
+        <w:adjustRightInd w:val="0"/>
+        <w:ind w:left="810"/>
+        <w:rPr>
+          <w:rFonts w:ascii="Consolas" w:hAnsi="Consolas" w:cs="Consolas"/>
+          <w:color w:val="000000"/>
+          <w:sz w:val="22"/>
+          <w:szCs w:val="22"/>
+        </w:rPr>
+      </w:pPr>
+      <w:r>
+        <w:rPr>
+          <w:rFonts w:ascii="Consolas" w:hAnsi="Consolas" w:cs="Consolas"/>
+          <w:color w:val="000000"/>
+          <w:sz w:val="22"/>
+          <w:szCs w:val="22"/>
+        </w:rPr>
         <w:lastRenderedPageBreak/>
-        <w:t>2      1</w:t>
-      </w:r>
-    </w:p>
-    <w:p>
-      <w:pPr>
-        <w:tabs>
-          <w:tab w:val="left" w:pos="560"/>
-          <w:tab w:val="left" w:pos="1120"/>
-          <w:tab w:val="left" w:pos="1680"/>
-          <w:tab w:val="left" w:pos="2240"/>
-          <w:tab w:val="left" w:pos="2800"/>
-          <w:tab w:val="left" w:pos="3360"/>
-          <w:tab w:val="left" w:pos="3920"/>
-          <w:tab w:val="left" w:pos="4480"/>
-          <w:tab w:val="left" w:pos="5040"/>
-          <w:tab w:val="left" w:pos="5600"/>
-          <w:tab w:val="left" w:pos="6160"/>
-          <w:tab w:val="left" w:pos="6720"/>
-        </w:tabs>
-        <w:autoSpaceDE w:val="0"/>
-        <w:autoSpaceDN w:val="0"/>
-        <w:adjustRightInd w:val="0"/>
-        <w:ind w:left="810"/>
-        <w:rPr>
-          <w:rFonts w:ascii="Consolas" w:hAnsi="Consolas" w:cs="Consolas"/>
-          <w:color w:val="000000"/>
-          <w:sz w:val="22"/>
-          <w:szCs w:val="22"/>
-        </w:rPr>
-      </w:pPr>
-      <w:r>
-        <w:rPr>
-          <w:rFonts w:ascii="Consolas" w:hAnsi="Consolas" w:cs="Consolas"/>
-          <w:color w:val="000000"/>
-          <w:sz w:val="22"/>
-          <w:szCs w:val="22"/>
-        </w:rPr>
         <w:t>3      1</w:t>
       </w:r>
     </w:p>
@@ -8929,44 +8911,44 @@
           <w:sz w:val="22"/>
           <w:szCs w:val="22"/>
         </w:rPr>
+        <w:t>14.0 14.0</w:t>
+      </w:r>
+    </w:p>
+    <w:p>
+      <w:pPr>
+        <w:tabs>
+          <w:tab w:val="left" w:pos="560"/>
+          <w:tab w:val="left" w:pos="1120"/>
+          <w:tab w:val="left" w:pos="1680"/>
+          <w:tab w:val="left" w:pos="2240"/>
+          <w:tab w:val="left" w:pos="2800"/>
+          <w:tab w:val="left" w:pos="3360"/>
+          <w:tab w:val="left" w:pos="3920"/>
+          <w:tab w:val="left" w:pos="4480"/>
+          <w:tab w:val="left" w:pos="5040"/>
+          <w:tab w:val="left" w:pos="5600"/>
+          <w:tab w:val="left" w:pos="6160"/>
+          <w:tab w:val="left" w:pos="6720"/>
+        </w:tabs>
+        <w:autoSpaceDE w:val="0"/>
+        <w:autoSpaceDN w:val="0"/>
+        <w:adjustRightInd w:val="0"/>
+        <w:ind w:firstLine="900"/>
+        <w:rPr>
+          <w:rFonts w:ascii="Consolas" w:hAnsi="Consolas" w:cs="Consolas"/>
+          <w:color w:val="000000"/>
+          <w:sz w:val="22"/>
+          <w:szCs w:val="22"/>
+        </w:rPr>
+      </w:pPr>
+      <w:r>
+        <w:rPr>
+          <w:rFonts w:ascii="Consolas" w:hAnsi="Consolas" w:cs="Consolas"/>
+          <w:color w:val="000000"/>
+          <w:sz w:val="22"/>
+          <w:szCs w:val="22"/>
+        </w:rPr>
         <w:lastRenderedPageBreak/>
-        <w:t>14.0 14.0</w:t>
-      </w:r>
-    </w:p>
-    <w:p>
-      <w:pPr>
-        <w:tabs>
-          <w:tab w:val="left" w:pos="560"/>
-          <w:tab w:val="left" w:pos="1120"/>
-          <w:tab w:val="left" w:pos="1680"/>
-          <w:tab w:val="left" w:pos="2240"/>
-          <w:tab w:val="left" w:pos="2800"/>
-          <w:tab w:val="left" w:pos="3360"/>
-          <w:tab w:val="left" w:pos="3920"/>
-          <w:tab w:val="left" w:pos="4480"/>
-          <w:tab w:val="left" w:pos="5040"/>
-          <w:tab w:val="left" w:pos="5600"/>
-          <w:tab w:val="left" w:pos="6160"/>
-          <w:tab w:val="left" w:pos="6720"/>
-        </w:tabs>
-        <w:autoSpaceDE w:val="0"/>
-        <w:autoSpaceDN w:val="0"/>
-        <w:adjustRightInd w:val="0"/>
-        <w:ind w:firstLine="900"/>
-        <w:rPr>
-          <w:rFonts w:ascii="Consolas" w:hAnsi="Consolas" w:cs="Consolas"/>
-          <w:color w:val="000000"/>
-          <w:sz w:val="22"/>
-          <w:szCs w:val="22"/>
-        </w:rPr>
-      </w:pPr>
-      <w:r>
-        <w:rPr>
-          <w:rFonts w:ascii="Consolas" w:hAnsi="Consolas" w:cs="Consolas"/>
-          <w:color w:val="000000"/>
-          <w:sz w:val="22"/>
-          <w:szCs w:val="22"/>
-        </w:rPr>
         <w:t>55.0 55.0</w:t>
       </w:r>
     </w:p>
@@ -9312,7 +9294,7 @@
           <w:sz w:val="22"/>
           <w:szCs w:val="22"/>
         </w:rPr>
-        <w:t xml:space="preserve">freature is: </w:t>
+        <w:t>freature</w:t>
       </w:r>
       <w:proofErr w:type="spellEnd"/>
       <w:r>
@@ -9322,7 +9304,7 @@
           <w:sz w:val="22"/>
           <w:szCs w:val="22"/>
         </w:rPr>
-        <w:t xml:space="preserve"> 0    S</w:t>
+        <w:t xml:space="preserve"> is:  0    S</w:t>
       </w:r>
     </w:p>
     <w:p>
@@ -9879,27 +9861,27 @@
           <w:sz w:val="22"/>
           <w:szCs w:val="22"/>
         </w:rPr>
+        <w:t>890    Q</w:t>
+      </w:r>
+    </w:p>
+    <w:p>
+      <w:pPr>
+        <w:ind w:left="720"/>
+        <w:rPr>
+          <w:rFonts w:ascii="Consolas" w:hAnsi="Consolas" w:cs="Consolas"/>
+          <w:color w:val="000000"/>
+          <w:sz w:val="22"/>
+          <w:szCs w:val="22"/>
+        </w:rPr>
+      </w:pPr>
+      <w:r>
+        <w:rPr>
+          <w:rFonts w:ascii="Consolas" w:hAnsi="Consolas" w:cs="Consolas"/>
+          <w:color w:val="000000"/>
+          <w:sz w:val="22"/>
+          <w:szCs w:val="22"/>
+        </w:rPr>
         <w:lastRenderedPageBreak/>
-        <w:t>890    Q</w:t>
-      </w:r>
-    </w:p>
-    <w:p>
-      <w:pPr>
-        <w:ind w:left="720"/>
-        <w:rPr>
-          <w:rFonts w:ascii="Consolas" w:hAnsi="Consolas" w:cs="Consolas"/>
-          <w:color w:val="000000"/>
-          <w:sz w:val="22"/>
-          <w:szCs w:val="22"/>
-        </w:rPr>
-      </w:pPr>
-      <w:r>
-        <w:rPr>
-          <w:rFonts w:ascii="Consolas" w:hAnsi="Consolas" w:cs="Consolas"/>
-          <w:color w:val="000000"/>
-          <w:sz w:val="22"/>
-          <w:szCs w:val="22"/>
-        </w:rPr>
         <w:t xml:space="preserve">Name: Embarked, Length: 891, </w:t>
       </w:r>
       <w:proofErr w:type="spellStart"/>
@@ -10802,7 +10784,6 @@
         <w:rPr>
           <w:rFonts w:cstheme="minorHAnsi"/>
         </w:rPr>
-        <w:lastRenderedPageBreak/>
         <w:t xml:space="preserve">The Fare feature has been binned and corresponding ordinal values (0, 1, 2 and 3) are assigned. </w:t>
       </w:r>
     </w:p>
@@ -11403,10 +11384,35 @@
           <w:rFonts w:cstheme="minorHAnsi"/>
         </w:rPr>
       </w:pPr>
+      <w:hyperlink r:id="rId17" w:history="1">
+        <w:r>
+          <w:rPr>
+            <w:rStyle w:val="Hyperlink"/>
+            <w:rFonts w:cstheme="minorHAnsi"/>
+          </w:rPr>
+          <w:t>https://github.com/monicabernard/CAP-5610_Machine-Learning.git</w:t>
+        </w:r>
+      </w:hyperlink>
+    </w:p>
+    <w:p>
+      <w:pPr>
+        <w:ind w:firstLine="720"/>
+        <w:rPr>
+          <w:rFonts w:cstheme="minorHAnsi"/>
+        </w:rPr>
+      </w:pPr>
+    </w:p>
+    <w:p>
+      <w:pPr>
+        <w:ind w:firstLine="720"/>
+        <w:rPr>
+          <w:rFonts w:cstheme="minorHAnsi"/>
+        </w:rPr>
+      </w:pPr>
     </w:p>
     <w:sectPr>
-      <w:headerReference w:type="default" r:id="rId17"/>
-      <w:footerReference w:type="default" r:id="rId18"/>
+      <w:headerReference w:type="default" r:id="rId18"/>
+      <w:footerReference w:type="default" r:id="rId19"/>
       <w:pgSz w:w="15840" w:h="12240" w:orient="landscape"/>
       <w:pgMar w:top="1440" w:right="1440" w:bottom="1440" w:left="1440" w:header="720" w:footer="720" w:gutter="0"/>
       <w:cols w:space="720"/>
@@ -12276,6 +12282,29 @@
       <w:contextualSpacing/>
     </w:pPr>
   </w:style>
+  <w:style w:type="character" w:styleId="Hyperlink">
+    <w:name w:val="Hyperlink"/>
+    <w:basedOn w:val="DefaultParagraphFont"/>
+    <w:uiPriority w:val="99"/>
+    <w:unhideWhenUsed/>
+    <w:rsid w:val="008378AB"/>
+    <w:rPr>
+      <w:color w:val="0563C1" w:themeColor="hyperlink"/>
+      <w:u w:val="single"/>
+    </w:rPr>
+  </w:style>
+  <w:style w:type="character" w:styleId="UnresolvedMention">
+    <w:name w:val="Unresolved Mention"/>
+    <w:basedOn w:val="DefaultParagraphFont"/>
+    <w:uiPriority w:val="99"/>
+    <w:semiHidden/>
+    <w:unhideWhenUsed/>
+    <w:rsid w:val="008378AB"/>
+    <w:rPr>
+      <w:color w:val="605E5C"/>
+      <w:shd w:val="clear" w:color="auto" w:fill="E1DFDD"/>
+    </w:rPr>
+  </w:style>
 </w:styles>
 </file>
 
@@ -12431,10 +12460,11 @@
   </w:compat>
   <w:rsids>
     <w:rsidRoot w:val="002A7156"/>
-    <w:rsid w:val="001129E5"/>
+    <w:rsid w:val="001B5F68"/>
     <w:rsid w:val="002A7156"/>
     <w:rsid w:val="00473AE6"/>
     <w:rsid w:val="005A0276"/>
+    <w:rsid w:val="008A7491"/>
     <w:rsid w:val="009A08A3"/>
     <w:rsid w:val="00AF494C"/>
     <w:rsid w:val="00F60E80"/>

</xml_diff>